<commit_message>
changed pre-project study: table fix
</commit_message>
<xml_diff>
--- a/Документация/Предпроектное исследование.docx
+++ b/Документация/Предпроектное исследование.docx
@@ -224,6 +224,7 @@
           <w:lang w:eastAsia="en-US"/>
         </w:rPr>
       </w:pPr>
+      <w:proofErr w:type="spellStart"/>
       <w:r>
         <w:rPr>
           <w:rFonts w:eastAsia="Cambria"/>
@@ -232,7 +233,18 @@
           <w:szCs w:val="28"/>
           <w:lang w:eastAsia="en-US"/>
         </w:rPr>
-        <w:t>Предпроектное исследование</w:t>
+        <w:t>Предпроектное</w:t>
+      </w:r>
+      <w:proofErr w:type="spellEnd"/>
+      <w:r>
+        <w:rPr>
+          <w:rFonts w:eastAsia="Cambria"/>
+          <w:color w:val="000000"/>
+          <w:sz w:val="28"/>
+          <w:szCs w:val="28"/>
+          <w:lang w:eastAsia="en-US"/>
+        </w:rPr>
+        <w:t xml:space="preserve"> исследование</w:t>
       </w:r>
     </w:p>
     <w:p>
@@ -324,6 +336,7 @@
         </w:rPr>
         <w:t xml:space="preserve">Сервис для поиска и аренды частного жилья </w:t>
       </w:r>
+      <w:proofErr w:type="spellStart"/>
       <w:r>
         <w:rPr>
           <w:rFonts w:eastAsia="Cambria"/>
@@ -334,6 +347,7 @@
         </w:rPr>
         <w:t>Rentplace</w:t>
       </w:r>
+      <w:proofErr w:type="spellEnd"/>
       <w:r>
         <w:rPr>
           <w:rFonts w:eastAsia="Cambria"/>
@@ -4869,9 +4883,17 @@
         <w:rPr>
           <w:lang w:val="en-US"/>
         </w:rPr>
-        <w:t xml:space="preserve"> Rentplace</w:t>
+        <w:t xml:space="preserve"> </w:t>
+      </w:r>
+      <w:proofErr w:type="spellStart"/>
+      <w:r>
+        <w:rPr>
+          <w:lang w:val="en-US"/>
+        </w:rPr>
+        <w:t>Rentplace</w:t>
       </w:r>
       <w:bookmarkEnd w:id="6"/>
+      <w:proofErr w:type="spellEnd"/>
     </w:p>
     <w:p>
       <w:pPr>
@@ -4900,7 +4922,99 @@
       <w:r>
         <w:t xml:space="preserve"> </w:t>
       </w:r>
-      <w:bookmarkStart w:id="8" w:name="_GoBack"/>
+    </w:p>
+    <w:p>
+      <w:pPr>
+        <w:pStyle w:val="a"/>
+      </w:pPr>
+      <w:r>
+        <w:t>у</w:t>
+      </w:r>
+      <w:r>
+        <w:t xml:space="preserve">ниверсальное </w:t>
+      </w:r>
+      <w:r>
+        <w:t>PWA</w:t>
+      </w:r>
+      <w:r>
+        <w:t xml:space="preserve"> приложение для арендаторов и арендодателей, которое будет удовлетворять потребности и предоставлять необходимые функции для каждого пользователя;</w:t>
+      </w:r>
+    </w:p>
+    <w:p>
+      <w:pPr>
+        <w:pStyle w:val="a"/>
+      </w:pPr>
+      <w:r>
+        <w:t>н</w:t>
+      </w:r>
+      <w:r>
+        <w:t>изкие комиссии как для арендодателей, так и для арендаторов;</w:t>
+      </w:r>
+    </w:p>
+    <w:p>
+      <w:pPr>
+        <w:pStyle w:val="a"/>
+      </w:pPr>
+      <w:r>
+        <w:t>генерация описания для объявления с помощью искусственного интеллекта;</w:t>
+      </w:r>
+    </w:p>
+    <w:p>
+      <w:pPr>
+        <w:pStyle w:val="a"/>
+      </w:pPr>
+      <w:r>
+        <w:t>поддержка различных</w:t>
+      </w:r>
+      <w:r>
+        <w:t xml:space="preserve"> типов жилья;</w:t>
+      </w:r>
+    </w:p>
+    <w:p>
+      <w:pPr>
+        <w:pStyle w:val="a"/>
+      </w:pPr>
+      <w:r>
+        <w:t>гибкие форматы аренды</w:t>
+      </w:r>
+      <w:r>
+        <w:t xml:space="preserve">, позволяющие арендодателям указывать цену за сутки или за месяц, что охватывает, как туристов, так и </w:t>
+      </w:r>
+      <w:proofErr w:type="spellStart"/>
+      <w:r>
+        <w:t>фри</w:t>
+      </w:r>
+      <w:r>
+        <w:t>лансеров</w:t>
+      </w:r>
+      <w:proofErr w:type="spellEnd"/>
+      <w:r>
+        <w:t xml:space="preserve"> и удаленных работников</w:t>
+      </w:r>
+      <w:r>
+        <w:t>.</w:t>
+      </w:r>
+    </w:p>
+    <w:p>
+      <w:pPr>
+        <w:pStyle w:val="a5"/>
+      </w:pPr>
+      <w:bookmarkStart w:id="8" w:name="_Toc194233271"/>
+      <w:r>
+        <w:rPr>
+          <w:lang w:val="en-US"/>
+        </w:rPr>
+        <w:t>Weaknes</w:t>
+      </w:r>
+      <w:r>
+        <w:rPr>
+          <w:lang w:val="en-US"/>
+        </w:rPr>
+        <w:t xml:space="preserve">ses </w:t>
+      </w:r>
+      <w:r>
+        <w:t>(слабые стороны)</w:t>
+      </w:r>
       <w:bookmarkEnd w:id="8"/>
     </w:p>
     <w:p>
@@ -4908,16 +5022,10 @@
         <w:pStyle w:val="a"/>
       </w:pPr>
       <w:r>
-        <w:t>у</w:t>
-      </w:r>
-      <w:r>
-        <w:t xml:space="preserve">ниверсальное </w:t>
-      </w:r>
-      <w:r>
-        <w:t>PWA</w:t>
-      </w:r>
-      <w:r>
-        <w:t xml:space="preserve"> приложение для арендаторов и арендодателей, которое будет удовлетворять потребности и предоставлять необходимые функции для каждого пользователя;</w:t>
+        <w:t>отсутствие узнаваемости бренда на рынке</w:t>
+      </w:r>
+      <w:r>
+        <w:t>;</w:t>
       </w:r>
     </w:p>
     <w:p>
@@ -4925,10 +5033,10 @@
         <w:pStyle w:val="a"/>
       </w:pPr>
       <w:r>
-        <w:t>н</w:t>
-      </w:r>
-      <w:r>
-        <w:t>изкие комиссии как для арендодателей, так и для арендаторов;</w:t>
+        <w:t>ограниченный бюджет на разработку, маркетинг и продвижения</w:t>
+      </w:r>
+      <w:r>
+        <w:t>;</w:t>
       </w:r>
     </w:p>
     <w:p>
@@ -4936,7 +5044,13 @@
         <w:pStyle w:val="a"/>
       </w:pPr>
       <w:r>
-        <w:t>генерация описания для объявления с помощью искусственного интеллекта;</w:t>
+        <w:t>ограниченный функционал</w:t>
+      </w:r>
+      <w:r>
+        <w:rPr>
+          <w:lang w:val="en-US"/>
+        </w:rPr>
+        <w:t>;</w:t>
       </w:r>
     </w:p>
     <w:p>
@@ -4944,24 +5058,81 @@
         <w:pStyle w:val="a"/>
       </w:pPr>
       <w:r>
-        <w:t>поддержка различных</w:t>
-      </w:r>
-      <w:r>
-        <w:t xml:space="preserve"> типов жилья;</w:t>
-      </w:r>
+        <w:t>отсутствие системы проверок и гарантий реальности размещенных объявлений</w:t>
+      </w:r>
+      <w:r>
+        <w:t>.</w:t>
+      </w:r>
+    </w:p>
+    <w:p>
+      <w:pPr>
+        <w:pStyle w:val="a5"/>
+      </w:pPr>
+      <w:bookmarkStart w:id="9" w:name="_Toc194233272"/>
+      <w:r>
+        <w:rPr>
+          <w:lang w:val="en-US"/>
+        </w:rPr>
+        <w:t xml:space="preserve">Opportunities </w:t>
+      </w:r>
+      <w:r>
+        <w:t>(возможности)</w:t>
+      </w:r>
+      <w:bookmarkEnd w:id="9"/>
     </w:p>
     <w:p>
       <w:pPr>
         <w:pStyle w:val="a"/>
       </w:pPr>
       <w:r>
-        <w:t>гибкие форматы аренды</w:t>
-      </w:r>
-      <w:r>
-        <w:t>, позволяющие арендодателям указывать цену за сутки или за месяц, что охватывает, как туристов, так и фри</w:t>
-      </w:r>
-      <w:r>
-        <w:t>лансеров и удаленных работников</w:t>
+        <w:t>внедрение новых функций</w:t>
+      </w:r>
+      <w:r>
+        <w:rPr>
+          <w:lang w:val="en-US"/>
+        </w:rPr>
+        <w:t>;</w:t>
+      </w:r>
+    </w:p>
+    <w:p>
+      <w:pPr>
+        <w:pStyle w:val="a"/>
+      </w:pPr>
+      <w:r>
+        <w:t>выход на международный рынок</w:t>
+      </w:r>
+      <w:r>
+        <w:rPr>
+          <w:lang w:val="en-US"/>
+        </w:rPr>
+        <w:t>;</w:t>
+      </w:r>
+    </w:p>
+    <w:p>
+      <w:pPr>
+        <w:pStyle w:val="a"/>
+      </w:pPr>
+      <w:r>
+        <w:t>партнерство с туристическими сервисами и агентствами</w:t>
+      </w:r>
+      <w:r>
+        <w:t>;</w:t>
+      </w:r>
+    </w:p>
+    <w:p>
+      <w:pPr>
+        <w:pStyle w:val="a"/>
+      </w:pPr>
+      <w:r>
+        <w:t xml:space="preserve">разработка мобильного приложения </w:t>
+      </w:r>
+      <w:proofErr w:type="spellStart"/>
+      <w:r>
+        <w:t>нативного</w:t>
+      </w:r>
+      <w:proofErr w:type="spellEnd"/>
+      <w:r>
+        <w:t xml:space="preserve"> формата</w:t>
       </w:r>
       <w:r>
         <w:t>.</w:t>
@@ -4971,152 +5142,17 @@
       <w:pPr>
         <w:pStyle w:val="a5"/>
       </w:pPr>
-      <w:bookmarkStart w:id="9" w:name="_Toc194233271"/>
+      <w:bookmarkStart w:id="10" w:name="_Toc194233273"/>
       <w:r>
         <w:rPr>
           <w:lang w:val="en-US"/>
         </w:rPr>
-        <w:t>Weaknes</w:t>
-      </w:r>
-      <w:r>
-        <w:rPr>
-          <w:lang w:val="en-US"/>
-        </w:rPr>
-        <w:t xml:space="preserve">ses </w:t>
-      </w:r>
-      <w:r>
-        <w:t>(слабые стороны)</w:t>
-      </w:r>
-      <w:bookmarkEnd w:id="9"/>
-    </w:p>
-    <w:p>
-      <w:pPr>
-        <w:pStyle w:val="a"/>
-      </w:pPr>
-      <w:r>
-        <w:t>отсутствие узнаваемости бренда на рынке</w:t>
-      </w:r>
-      <w:r>
-        <w:t>;</w:t>
-      </w:r>
-    </w:p>
-    <w:p>
-      <w:pPr>
-        <w:pStyle w:val="a"/>
-      </w:pPr>
-      <w:r>
-        <w:t>ограниченный бюджет на разработку, маркетинг и продвижения</w:t>
-      </w:r>
-      <w:r>
-        <w:t>;</w:t>
-      </w:r>
-    </w:p>
-    <w:p>
-      <w:pPr>
-        <w:pStyle w:val="a"/>
-      </w:pPr>
-      <w:r>
-        <w:t>ограниченный функционал</w:t>
-      </w:r>
-      <w:r>
-        <w:rPr>
-          <w:lang w:val="en-US"/>
-        </w:rPr>
-        <w:t>;</w:t>
-      </w:r>
-    </w:p>
-    <w:p>
-      <w:pPr>
-        <w:pStyle w:val="a"/>
-      </w:pPr>
-      <w:r>
-        <w:t>отсутствие системы проверок и гарантий реальности размещенных объявлений</w:t>
-      </w:r>
-      <w:r>
-        <w:t>.</w:t>
-      </w:r>
-    </w:p>
-    <w:p>
-      <w:pPr>
-        <w:pStyle w:val="a5"/>
-      </w:pPr>
-      <w:bookmarkStart w:id="10" w:name="_Toc194233272"/>
-      <w:r>
-        <w:rPr>
-          <w:lang w:val="en-US"/>
-        </w:rPr>
-        <w:t xml:space="preserve">Opportunities </w:t>
-      </w:r>
-      <w:r>
-        <w:t>(возможности)</w:t>
+        <w:t xml:space="preserve">Threats </w:t>
+      </w:r>
+      <w:r>
+        <w:t>(Угрозы)</w:t>
       </w:r>
       <w:bookmarkEnd w:id="10"/>
-    </w:p>
-    <w:p>
-      <w:pPr>
-        <w:pStyle w:val="a"/>
-      </w:pPr>
-      <w:r>
-        <w:t>внедрение новых функций</w:t>
-      </w:r>
-      <w:r>
-        <w:rPr>
-          <w:lang w:val="en-US"/>
-        </w:rPr>
-        <w:t>;</w:t>
-      </w:r>
-    </w:p>
-    <w:p>
-      <w:pPr>
-        <w:pStyle w:val="a"/>
-      </w:pPr>
-      <w:r>
-        <w:t>выход на международный рынок</w:t>
-      </w:r>
-      <w:r>
-        <w:rPr>
-          <w:lang w:val="en-US"/>
-        </w:rPr>
-        <w:t>;</w:t>
-      </w:r>
-    </w:p>
-    <w:p>
-      <w:pPr>
-        <w:pStyle w:val="a"/>
-      </w:pPr>
-      <w:r>
-        <w:t>партнерство с туристическими сервисами и агентствами</w:t>
-      </w:r>
-      <w:r>
-        <w:t>;</w:t>
-      </w:r>
-    </w:p>
-    <w:p>
-      <w:pPr>
-        <w:pStyle w:val="a"/>
-      </w:pPr>
-      <w:r>
-        <w:t>разработка мобильного приложения нативного формата</w:t>
-      </w:r>
-      <w:r>
-        <w:t>.</w:t>
-      </w:r>
-    </w:p>
-    <w:p>
-      <w:pPr>
-        <w:pStyle w:val="a5"/>
-      </w:pPr>
-      <w:bookmarkStart w:id="11" w:name="_Toc194233273"/>
-      <w:r>
-        <w:rPr>
-          <w:lang w:val="en-US"/>
-        </w:rPr>
-        <w:t xml:space="preserve">Threats </w:t>
-      </w:r>
-      <w:r>
-        <w:t>(Угрозы)</w:t>
-      </w:r>
-      <w:bookmarkEnd w:id="11"/>
     </w:p>
     <w:p>
       <w:pPr>
@@ -5182,34 +5218,249 @@
       <w:pPr>
         <w:pStyle w:val="a4"/>
       </w:pPr>
-      <w:bookmarkStart w:id="12" w:name="_Toc194233274"/>
+      <w:bookmarkStart w:id="11" w:name="_Toc194233274"/>
+      <w:proofErr w:type="spellStart"/>
       <w:r>
         <w:lastRenderedPageBreak/>
         <w:t>Бенчмаркинг</w:t>
       </w:r>
+      <w:proofErr w:type="spellEnd"/>
       <w:r>
         <w:t xml:space="preserve"> конкурентов</w:t>
       </w:r>
+      <w:bookmarkEnd w:id="11"/>
+    </w:p>
+    <w:p>
+      <w:pPr>
+        <w:pStyle w:val="a5"/>
+      </w:pPr>
+      <w:bookmarkStart w:id="12" w:name="_Toc194233275"/>
+      <w:r>
+        <w:rPr>
+          <w:lang w:val="en-US"/>
+        </w:rPr>
+        <w:t>Airbnb</w:t>
+      </w:r>
       <w:bookmarkEnd w:id="12"/>
     </w:p>
     <w:p>
       <w:pPr>
+        <w:pStyle w:val="a6"/>
+      </w:pPr>
+      <w:bookmarkStart w:id="13" w:name="_Toc194233276"/>
+      <w:r>
+        <w:rPr>
+          <w:lang w:val="en-US"/>
+        </w:rPr>
+        <w:t xml:space="preserve">Strength </w:t>
+      </w:r>
+      <w:r>
+        <w:t>(сильные стороны)</w:t>
+      </w:r>
+      <w:bookmarkEnd w:id="13"/>
+    </w:p>
+    <w:p>
+      <w:pPr>
+        <w:pStyle w:val="a"/>
+      </w:pPr>
+      <w:r>
+        <w:t>мировой бренд с высокой репутацией</w:t>
+      </w:r>
+      <w:r>
+        <w:t>;</w:t>
+      </w:r>
+    </w:p>
+    <w:p>
+      <w:pPr>
+        <w:pStyle w:val="a"/>
+      </w:pPr>
+      <w:r>
+        <w:t>огромная база пользователей и предложений</w:t>
+      </w:r>
+      <w:r>
+        <w:t>;</w:t>
+      </w:r>
+    </w:p>
+    <w:p>
+      <w:pPr>
+        <w:pStyle w:val="a"/>
+      </w:pPr>
+      <w:r>
+        <w:t>широкий функционал</w:t>
+      </w:r>
+      <w:r>
+        <w:rPr>
+          <w:lang w:val="en-US"/>
+        </w:rPr>
+        <w:t>.</w:t>
+      </w:r>
+    </w:p>
+    <w:p>
+      <w:pPr>
+        <w:pStyle w:val="a6"/>
+      </w:pPr>
+      <w:r>
+        <w:t xml:space="preserve"> </w:t>
+      </w:r>
+      <w:bookmarkStart w:id="14" w:name="_Toc194233277"/>
+      <w:r>
+        <w:rPr>
+          <w:lang w:val="en-US"/>
+        </w:rPr>
+        <w:t xml:space="preserve">Weaknesses </w:t>
+      </w:r>
+      <w:r>
+        <w:t>(слабые стороны)</w:t>
+      </w:r>
+      <w:bookmarkEnd w:id="14"/>
+    </w:p>
+    <w:p>
+      <w:pPr>
+        <w:pStyle w:val="a"/>
+      </w:pPr>
+      <w:r>
+        <w:t>высокая комиссия для арендодателей и арендаторов</w:t>
+      </w:r>
+      <w:r>
+        <w:t>;</w:t>
+      </w:r>
+    </w:p>
+    <w:p>
+      <w:pPr>
+        <w:pStyle w:val="a"/>
+      </w:pPr>
+      <w:r>
+        <w:t>бизнес-модель сильно зависит от «человеческого фактора»</w:t>
+      </w:r>
+      <w:r>
+        <w:t>;</w:t>
+      </w:r>
+    </w:p>
+    <w:p>
+      <w:pPr>
+        <w:pStyle w:val="a"/>
+      </w:pPr>
+      <w:r>
+        <w:t>высокая зависимость от регуляционных политик государств</w:t>
+      </w:r>
+      <w:r>
+        <w:t>.</w:t>
+      </w:r>
+    </w:p>
+    <w:p>
+      <w:pPr>
+        <w:pStyle w:val="a6"/>
+      </w:pPr>
+      <w:bookmarkStart w:id="15" w:name="_Toc194233278"/>
+      <w:r>
+        <w:rPr>
+          <w:lang w:val="en-US"/>
+        </w:rPr>
+        <w:t xml:space="preserve">Opportunities </w:t>
+      </w:r>
+      <w:r>
+        <w:t>(возможности)</w:t>
+      </w:r>
+      <w:bookmarkEnd w:id="15"/>
+    </w:p>
+    <w:p>
+      <w:pPr>
+        <w:pStyle w:val="a"/>
+      </w:pPr>
+      <w:r>
+        <w:t>расширение на новые рынки</w:t>
+      </w:r>
+      <w:r>
+        <w:rPr>
+          <w:lang w:val="en-US"/>
+        </w:rPr>
+        <w:t>;</w:t>
+      </w:r>
+    </w:p>
+    <w:p>
+      <w:pPr>
+        <w:pStyle w:val="a"/>
+      </w:pPr>
+      <w:r>
+        <w:t>диверсификация бизнеса</w:t>
+      </w:r>
+      <w:r>
+        <w:rPr>
+          <w:lang w:val="en-US"/>
+        </w:rPr>
+        <w:t>;</w:t>
+      </w:r>
+    </w:p>
+    <w:p>
+      <w:pPr>
+        <w:pStyle w:val="a"/>
+      </w:pPr>
+      <w:r>
+        <w:t>добавление новых услуг и функций</w:t>
+      </w:r>
+      <w:r>
+        <w:t>.</w:t>
+      </w:r>
+    </w:p>
+    <w:p>
+      <w:pPr>
+        <w:pStyle w:val="a6"/>
+      </w:pPr>
+      <w:bookmarkStart w:id="16" w:name="_Toc194233279"/>
+      <w:r>
+        <w:rPr>
+          <w:lang w:val="en-US"/>
+        </w:rPr>
+        <w:t xml:space="preserve">Threats </w:t>
+      </w:r>
+      <w:r>
+        <w:t>(Угрозы)</w:t>
+      </w:r>
+      <w:bookmarkEnd w:id="16"/>
+    </w:p>
+    <w:p>
+      <w:pPr>
+        <w:pStyle w:val="a"/>
+      </w:pPr>
+      <w:r>
+        <w:t>рост конкуренции со стороны локальных платформ</w:t>
+      </w:r>
+      <w:r>
+        <w:t>;</w:t>
+      </w:r>
+    </w:p>
+    <w:p>
+      <w:pPr>
+        <w:pStyle w:val="a"/>
+      </w:pPr>
+      <w:r>
+        <w:t>политические и юридические ограничения</w:t>
+      </w:r>
+      <w:r>
+        <w:rPr>
+          <w:lang w:val="en-US"/>
+        </w:rPr>
+        <w:t>.</w:t>
+      </w:r>
+    </w:p>
+    <w:p>
+      <w:pPr>
         <w:pStyle w:val="a5"/>
       </w:pPr>
-      <w:bookmarkStart w:id="13" w:name="_Toc194233275"/>
+      <w:bookmarkStart w:id="17" w:name="_Toc194233280"/>
       <w:r>
         <w:rPr>
           <w:lang w:val="en-US"/>
         </w:rPr>
-        <w:t>Airbnb</w:t>
-      </w:r>
-      <w:bookmarkEnd w:id="13"/>
+        <w:t>Booking.com</w:t>
+      </w:r>
+      <w:bookmarkEnd w:id="17"/>
     </w:p>
     <w:p>
       <w:pPr>
         <w:pStyle w:val="a6"/>
       </w:pPr>
-      <w:bookmarkStart w:id="14" w:name="_Toc194233276"/>
+      <w:bookmarkStart w:id="18" w:name="_Toc194233281"/>
       <w:r>
         <w:rPr>
           <w:lang w:val="en-US"/>
@@ -5219,220 +5470,7 @@
       <w:r>
         <w:t>(сильные стороны)</w:t>
       </w:r>
-      <w:bookmarkEnd w:id="14"/>
-    </w:p>
-    <w:p>
-      <w:pPr>
-        <w:pStyle w:val="a"/>
-      </w:pPr>
-      <w:r>
-        <w:t>мировой бренд с высокой репутацией</w:t>
-      </w:r>
-      <w:r>
-        <w:t>;</w:t>
-      </w:r>
-    </w:p>
-    <w:p>
-      <w:pPr>
-        <w:pStyle w:val="a"/>
-      </w:pPr>
-      <w:r>
-        <w:t>огромная база пользователей и предложений</w:t>
-      </w:r>
-      <w:r>
-        <w:t>;</w:t>
-      </w:r>
-    </w:p>
-    <w:p>
-      <w:pPr>
-        <w:pStyle w:val="a"/>
-      </w:pPr>
-      <w:r>
-        <w:t>широкий функционал</w:t>
-      </w:r>
-      <w:r>
-        <w:rPr>
-          <w:lang w:val="en-US"/>
-        </w:rPr>
-        <w:t>.</w:t>
-      </w:r>
-    </w:p>
-    <w:p>
-      <w:pPr>
-        <w:pStyle w:val="a6"/>
-      </w:pPr>
-      <w:r>
-        <w:t xml:space="preserve"> </w:t>
-      </w:r>
-      <w:bookmarkStart w:id="15" w:name="_Toc194233277"/>
-      <w:r>
-        <w:rPr>
-          <w:lang w:val="en-US"/>
-        </w:rPr>
-        <w:t xml:space="preserve">Weaknesses </w:t>
-      </w:r>
-      <w:r>
-        <w:t>(слабые стороны)</w:t>
-      </w:r>
-      <w:bookmarkEnd w:id="15"/>
-    </w:p>
-    <w:p>
-      <w:pPr>
-        <w:pStyle w:val="a"/>
-      </w:pPr>
-      <w:r>
-        <w:t>высокая комиссия для арендодателей и арендаторов</w:t>
-      </w:r>
-      <w:r>
-        <w:t>;</w:t>
-      </w:r>
-    </w:p>
-    <w:p>
-      <w:pPr>
-        <w:pStyle w:val="a"/>
-      </w:pPr>
-      <w:r>
-        <w:t>бизнес-модель сильно зависит от «человеческого фактора»</w:t>
-      </w:r>
-      <w:r>
-        <w:t>;</w:t>
-      </w:r>
-    </w:p>
-    <w:p>
-      <w:pPr>
-        <w:pStyle w:val="a"/>
-      </w:pPr>
-      <w:r>
-        <w:t>высокая зависимость от регуляционных политик государств</w:t>
-      </w:r>
-      <w:r>
-        <w:t>.</w:t>
-      </w:r>
-    </w:p>
-    <w:p>
-      <w:pPr>
-        <w:pStyle w:val="a6"/>
-      </w:pPr>
-      <w:bookmarkStart w:id="16" w:name="_Toc194233278"/>
-      <w:r>
-        <w:rPr>
-          <w:lang w:val="en-US"/>
-        </w:rPr>
-        <w:t xml:space="preserve">Opportunities </w:t>
-      </w:r>
-      <w:r>
-        <w:t>(возможности)</w:t>
-      </w:r>
-      <w:bookmarkEnd w:id="16"/>
-    </w:p>
-    <w:p>
-      <w:pPr>
-        <w:pStyle w:val="a"/>
-      </w:pPr>
-      <w:r>
-        <w:t>расширение на новые рынки</w:t>
-      </w:r>
-      <w:r>
-        <w:rPr>
-          <w:lang w:val="en-US"/>
-        </w:rPr>
-        <w:t>;</w:t>
-      </w:r>
-    </w:p>
-    <w:p>
-      <w:pPr>
-        <w:pStyle w:val="a"/>
-      </w:pPr>
-      <w:r>
-        <w:t>диверсификация бизнеса</w:t>
-      </w:r>
-      <w:r>
-        <w:rPr>
-          <w:lang w:val="en-US"/>
-        </w:rPr>
-        <w:t>;</w:t>
-      </w:r>
-    </w:p>
-    <w:p>
-      <w:pPr>
-        <w:pStyle w:val="a"/>
-      </w:pPr>
-      <w:r>
-        <w:t>добавление новых услуг и функций</w:t>
-      </w:r>
-      <w:r>
-        <w:t>.</w:t>
-      </w:r>
-    </w:p>
-    <w:p>
-      <w:pPr>
-        <w:pStyle w:val="a6"/>
-      </w:pPr>
-      <w:bookmarkStart w:id="17" w:name="_Toc194233279"/>
-      <w:r>
-        <w:rPr>
-          <w:lang w:val="en-US"/>
-        </w:rPr>
-        <w:t xml:space="preserve">Threats </w:t>
-      </w:r>
-      <w:r>
-        <w:t>(Угрозы)</w:t>
-      </w:r>
-      <w:bookmarkEnd w:id="17"/>
-    </w:p>
-    <w:p>
-      <w:pPr>
-        <w:pStyle w:val="a"/>
-      </w:pPr>
-      <w:r>
-        <w:t>рост конкуренции со стороны локальных платформ</w:t>
-      </w:r>
-      <w:r>
-        <w:t>;</w:t>
-      </w:r>
-    </w:p>
-    <w:p>
-      <w:pPr>
-        <w:pStyle w:val="a"/>
-      </w:pPr>
-      <w:r>
-        <w:t>политические и юридические ограничения</w:t>
-      </w:r>
-      <w:r>
-        <w:rPr>
-          <w:lang w:val="en-US"/>
-        </w:rPr>
-        <w:t>.</w:t>
-      </w:r>
-    </w:p>
-    <w:p>
-      <w:pPr>
-        <w:pStyle w:val="a5"/>
-      </w:pPr>
-      <w:bookmarkStart w:id="18" w:name="_Toc194233280"/>
-      <w:r>
-        <w:rPr>
-          <w:lang w:val="en-US"/>
-        </w:rPr>
-        <w:t>Booking.com</w:t>
-      </w:r>
       <w:bookmarkEnd w:id="18"/>
-    </w:p>
-    <w:p>
-      <w:pPr>
-        <w:pStyle w:val="a6"/>
-      </w:pPr>
-      <w:bookmarkStart w:id="19" w:name="_Toc194233281"/>
-      <w:r>
-        <w:rPr>
-          <w:lang w:val="en-US"/>
-        </w:rPr>
-        <w:t xml:space="preserve">Strength </w:t>
-      </w:r>
-      <w:r>
-        <w:t>(сильные стороны)</w:t>
-      </w:r>
-      <w:bookmarkEnd w:id="19"/>
     </w:p>
     <w:p>
       <w:pPr>
@@ -5497,7 +5535,7 @@
       <w:pPr>
         <w:pStyle w:val="a6"/>
       </w:pPr>
-      <w:bookmarkStart w:id="20" w:name="_Toc194233282"/>
+      <w:bookmarkStart w:id="19" w:name="_Toc194233282"/>
       <w:r>
         <w:rPr>
           <w:lang w:val="en-US"/>
@@ -5507,6 +5545,64 @@
       <w:r>
         <w:t>(слабые стороны)</w:t>
       </w:r>
+      <w:bookmarkEnd w:id="19"/>
+    </w:p>
+    <w:p>
+      <w:pPr>
+        <w:pStyle w:val="a"/>
+      </w:pPr>
+      <w:r>
+        <w:t>высокие комиссии для партнеров</w:t>
+      </w:r>
+      <w:r>
+        <w:rPr>
+          <w:lang w:val="en-US"/>
+        </w:rPr>
+        <w:t>;</w:t>
+      </w:r>
+    </w:p>
+    <w:p>
+      <w:pPr>
+        <w:pStyle w:val="a"/>
+      </w:pPr>
+      <w:r>
+        <w:t>отсутствие встроенного мессенджера</w:t>
+      </w:r>
+      <w:r>
+        <w:rPr>
+          <w:lang w:val="en-US"/>
+        </w:rPr>
+        <w:t>;</w:t>
+      </w:r>
+    </w:p>
+    <w:p>
+      <w:pPr>
+        <w:pStyle w:val="a"/>
+      </w:pPr>
+      <w:r>
+        <w:t>основной фокус – отели</w:t>
+      </w:r>
+      <w:r>
+        <w:rPr>
+          <w:lang w:val="en-US"/>
+        </w:rPr>
+        <w:t>.</w:t>
+      </w:r>
+    </w:p>
+    <w:p>
+      <w:pPr>
+        <w:pStyle w:val="a6"/>
+      </w:pPr>
+      <w:bookmarkStart w:id="20" w:name="_Toc194233283"/>
+      <w:r>
+        <w:rPr>
+          <w:lang w:val="en-US"/>
+        </w:rPr>
+        <w:t xml:space="preserve">Opportunities </w:t>
+      </w:r>
+      <w:r>
+        <w:t>(возможности)</w:t>
+      </w:r>
       <w:bookmarkEnd w:id="20"/>
     </w:p>
     <w:p>
@@ -5514,12 +5610,64 @@
         <w:pStyle w:val="a"/>
       </w:pPr>
       <w:r>
-        <w:t>высокие комиссии для партнеров</w:t>
+        <w:t>расширение в сегмент частной аренды</w:t>
+      </w:r>
+      <w:r>
+        <w:t>;</w:t>
+      </w:r>
+    </w:p>
+    <w:p>
+      <w:pPr>
+        <w:pStyle w:val="a"/>
+      </w:pPr>
+      <w:r>
+        <w:t>инновации на основе искусственного интеллекта</w:t>
+      </w:r>
+      <w:r>
+        <w:t>;</w:t>
+      </w:r>
+    </w:p>
+    <w:p>
+      <w:pPr>
+        <w:pStyle w:val="a"/>
+      </w:pPr>
+      <w:r>
+        <w:t>улучшение условий сотрудничества</w:t>
       </w:r>
       <w:r>
         <w:rPr>
           <w:lang w:val="en-US"/>
         </w:rPr>
+        <w:t>.</w:t>
+      </w:r>
+    </w:p>
+    <w:p>
+      <w:pPr>
+        <w:pStyle w:val="a6"/>
+      </w:pPr>
+      <w:bookmarkStart w:id="21" w:name="_Toc194233284"/>
+      <w:r>
+        <w:rPr>
+          <w:lang w:val="en-US"/>
+        </w:rPr>
+        <w:t xml:space="preserve">Threats </w:t>
+      </w:r>
+      <w:r>
+        <w:t>(Угрозы)</w:t>
+      </w:r>
+      <w:bookmarkEnd w:id="21"/>
+    </w:p>
+    <w:p>
+      <w:pPr>
+        <w:pStyle w:val="a"/>
+      </w:pPr>
+      <w:r>
+        <w:t>растущая конкуренция</w:t>
+      </w:r>
+      <w:r>
+        <w:rPr>
+          <w:lang w:val="en-US"/>
+        </w:rPr>
         <w:t>;</w:t>
       </w:r>
     </w:p>
@@ -5528,12 +5676,51 @@
         <w:pStyle w:val="a"/>
       </w:pPr>
       <w:r>
-        <w:t>отсутствие встроенного мессенджера</w:t>
-      </w:r>
+        <w:t>регуляторные ограничения в разных странах</w:t>
+      </w:r>
+      <w:r>
+        <w:t>.</w:t>
+      </w:r>
+    </w:p>
+    <w:p>
+      <w:pPr>
+        <w:pStyle w:val="a5"/>
+      </w:pPr>
+      <w:bookmarkStart w:id="22" w:name="_Toc194233285"/>
+      <w:proofErr w:type="spellStart"/>
+      <w:r>
+        <w:t>Суточно.ру</w:t>
+      </w:r>
+      <w:bookmarkEnd w:id="22"/>
+      <w:proofErr w:type="spellEnd"/>
+    </w:p>
+    <w:p>
+      <w:pPr>
+        <w:pStyle w:val="a6"/>
+      </w:pPr>
+      <w:bookmarkStart w:id="23" w:name="_Toc194233286"/>
       <w:r>
         <w:rPr>
           <w:lang w:val="en-US"/>
         </w:rPr>
+        <w:t xml:space="preserve">Strength </w:t>
+      </w:r>
+      <w:r>
+        <w:t>(сильные стороны)</w:t>
+      </w:r>
+      <w:bookmarkEnd w:id="23"/>
+    </w:p>
+    <w:p>
+      <w:pPr>
+        <w:pStyle w:val="a"/>
+      </w:pPr>
+      <w:r>
+        <w:t>ориентированность на российский рынок</w:t>
+      </w:r>
+      <w:r>
+        <w:rPr>
+          <w:lang w:val="en-US"/>
+        </w:rPr>
         <w:t>;</w:t>
       </w:r>
     </w:p>
@@ -5542,12 +5729,26 @@
         <w:pStyle w:val="a"/>
       </w:pPr>
       <w:r>
-        <w:t>основной фокус – отели</w:t>
+        <w:t>отсутствие комиссии для гостей</w:t>
       </w:r>
       <w:r>
         <w:rPr>
           <w:lang w:val="en-US"/>
         </w:rPr>
+        <w:t>;</w:t>
+      </w:r>
+    </w:p>
+    <w:p>
+      <w:pPr>
+        <w:pStyle w:val="a"/>
+      </w:pPr>
+      <w:r>
+        <w:t>бонусная система</w:t>
+      </w:r>
+      <w:r>
+        <w:rPr>
+          <w:lang w:val="en-US"/>
+        </w:rPr>
         <w:t>.</w:t>
       </w:r>
     </w:p>
@@ -5555,26 +5756,29 @@
       <w:pPr>
         <w:pStyle w:val="a6"/>
       </w:pPr>
-      <w:bookmarkStart w:id="21" w:name="_Toc194233283"/>
+      <w:bookmarkStart w:id="24" w:name="_Toc194233287"/>
       <w:r>
         <w:rPr>
           <w:lang w:val="en-US"/>
         </w:rPr>
-        <w:t xml:space="preserve">Opportunities </w:t>
-      </w:r>
-      <w:r>
-        <w:t>(возможности)</w:t>
-      </w:r>
-      <w:bookmarkEnd w:id="21"/>
+        <w:t xml:space="preserve">Weaknesses </w:t>
+      </w:r>
+      <w:r>
+        <w:t>(слабые стороны)</w:t>
+      </w:r>
+      <w:bookmarkEnd w:id="24"/>
     </w:p>
     <w:p>
       <w:pPr>
         <w:pStyle w:val="a"/>
       </w:pPr>
       <w:r>
-        <w:t>расширение в сегмент частной аренды</w:t>
-      </w:r>
-      <w:r>
+        <w:t>ограниченный охват и узнаваемость</w:t>
+      </w:r>
+      <w:r>
+        <w:rPr>
+          <w:lang w:val="en-US"/>
+        </w:rPr>
         <w:t>;</w:t>
       </w:r>
     </w:p>
@@ -5583,171 +5787,15 @@
         <w:pStyle w:val="a"/>
       </w:pPr>
       <w:r>
-        <w:t>инновации на основе искусственного интеллекта</w:t>
-      </w:r>
-      <w:r>
-        <w:t>;</w:t>
-      </w:r>
-    </w:p>
-    <w:p>
-      <w:pPr>
-        <w:pStyle w:val="a"/>
-      </w:pPr>
-      <w:r>
-        <w:t>улучшение условий сотрудничества</w:t>
-      </w:r>
-      <w:r>
-        <w:rPr>
-          <w:lang w:val="en-US"/>
-        </w:rPr>
-        <w:t>.</w:t>
-      </w:r>
-    </w:p>
-    <w:p>
-      <w:pPr>
-        <w:pStyle w:val="a6"/>
-      </w:pPr>
-      <w:bookmarkStart w:id="22" w:name="_Toc194233284"/>
-      <w:r>
-        <w:rPr>
-          <w:lang w:val="en-US"/>
-        </w:rPr>
-        <w:t xml:space="preserve">Threats </w:t>
-      </w:r>
-      <w:r>
-        <w:t>(Угрозы)</w:t>
-      </w:r>
-      <w:bookmarkEnd w:id="22"/>
-    </w:p>
-    <w:p>
-      <w:pPr>
-        <w:pStyle w:val="a"/>
-      </w:pPr>
-      <w:r>
-        <w:t>растущая конкуренция</w:t>
-      </w:r>
-      <w:r>
-        <w:rPr>
-          <w:lang w:val="en-US"/>
-        </w:rPr>
-        <w:t>;</w:t>
-      </w:r>
-    </w:p>
-    <w:p>
-      <w:pPr>
-        <w:pStyle w:val="a"/>
-      </w:pPr>
-      <w:r>
-        <w:t>регуляторные ограничения в разных странах</w:t>
-      </w:r>
-      <w:r>
-        <w:t>.</w:t>
-      </w:r>
-    </w:p>
-    <w:p>
-      <w:pPr>
-        <w:pStyle w:val="a5"/>
-      </w:pPr>
-      <w:bookmarkStart w:id="23" w:name="_Toc194233285"/>
-      <w:r>
-        <w:t>Суточно.ру</w:t>
-      </w:r>
-      <w:bookmarkEnd w:id="23"/>
-    </w:p>
-    <w:p>
-      <w:pPr>
-        <w:pStyle w:val="a6"/>
-      </w:pPr>
-      <w:bookmarkStart w:id="24" w:name="_Toc194233286"/>
-      <w:r>
-        <w:rPr>
-          <w:lang w:val="en-US"/>
-        </w:rPr>
-        <w:t xml:space="preserve">Strength </w:t>
-      </w:r>
-      <w:r>
-        <w:t>(сильные стороны)</w:t>
-      </w:r>
-      <w:bookmarkEnd w:id="24"/>
-    </w:p>
-    <w:p>
-      <w:pPr>
-        <w:pStyle w:val="a"/>
-      </w:pPr>
-      <w:r>
-        <w:t>ориентированность на российский рынок</w:t>
-      </w:r>
-      <w:r>
-        <w:rPr>
-          <w:lang w:val="en-US"/>
-        </w:rPr>
-        <w:t>;</w:t>
-      </w:r>
-    </w:p>
-    <w:p>
-      <w:pPr>
-        <w:pStyle w:val="a"/>
-      </w:pPr>
-      <w:r>
-        <w:t>отсутствие комиссии для гостей</w:t>
-      </w:r>
-      <w:r>
-        <w:rPr>
-          <w:lang w:val="en-US"/>
-        </w:rPr>
-        <w:t>;</w:t>
-      </w:r>
-    </w:p>
-    <w:p>
-      <w:pPr>
-        <w:pStyle w:val="a"/>
-      </w:pPr>
-      <w:r>
-        <w:t>бонусная система</w:t>
-      </w:r>
-      <w:r>
-        <w:rPr>
-          <w:lang w:val="en-US"/>
-        </w:rPr>
-        <w:t>.</w:t>
-      </w:r>
-    </w:p>
-    <w:p>
-      <w:pPr>
-        <w:pStyle w:val="a6"/>
-      </w:pPr>
-      <w:bookmarkStart w:id="25" w:name="_Toc194233287"/>
-      <w:r>
-        <w:rPr>
-          <w:lang w:val="en-US"/>
-        </w:rPr>
-        <w:t xml:space="preserve">Weaknesses </w:t>
-      </w:r>
-      <w:r>
-        <w:t>(слабые стороны)</w:t>
-      </w:r>
-      <w:bookmarkEnd w:id="25"/>
-    </w:p>
-    <w:p>
-      <w:pPr>
-        <w:pStyle w:val="a"/>
-      </w:pPr>
-      <w:r>
-        <w:t>ограниченный охват и узнаваемость</w:t>
-      </w:r>
-      <w:r>
-        <w:rPr>
-          <w:lang w:val="en-US"/>
-        </w:rPr>
-        <w:t>;</w:t>
-      </w:r>
-    </w:p>
-    <w:p>
-      <w:pPr>
-        <w:pStyle w:val="a"/>
-      </w:pPr>
-      <w:r>
-        <w:t>слабая модерация объявлений</w:t>
+        <w:t xml:space="preserve">слабая </w:t>
+      </w:r>
+      <w:proofErr w:type="spellStart"/>
+      <w:r>
+        <w:t>модерация</w:t>
+      </w:r>
+      <w:proofErr w:type="spellEnd"/>
+      <w:r>
+        <w:t xml:space="preserve"> объявлений</w:t>
       </w:r>
       <w:r>
         <w:rPr>
@@ -5783,7 +5831,7 @@
       <w:pPr>
         <w:pStyle w:val="a6"/>
       </w:pPr>
-      <w:bookmarkStart w:id="26" w:name="_Toc194233288"/>
+      <w:bookmarkStart w:id="25" w:name="_Toc194233288"/>
       <w:r>
         <w:rPr>
           <w:lang w:val="en-US"/>
@@ -5794,6 +5842,70 @@
       <w:r>
         <w:t>(возможности)</w:t>
       </w:r>
+      <w:bookmarkEnd w:id="25"/>
+    </w:p>
+    <w:p>
+      <w:pPr>
+        <w:pStyle w:val="a"/>
+      </w:pPr>
+      <w:r>
+        <w:t>р</w:t>
+      </w:r>
+      <w:r>
+        <w:t xml:space="preserve">асширение </w:t>
+      </w:r>
+      <w:r>
+        <w:t>международного присутствия</w:t>
+      </w:r>
+      <w:r>
+        <w:rPr>
+          <w:lang w:val="en-US"/>
+        </w:rPr>
+        <w:t>;</w:t>
+      </w:r>
+    </w:p>
+    <w:p>
+      <w:pPr>
+        <w:pStyle w:val="a"/>
+      </w:pPr>
+      <w:r>
+        <w:t>улучшение контроля качества</w:t>
+      </w:r>
+      <w:r>
+        <w:rPr>
+          <w:lang w:val="en-US"/>
+        </w:rPr>
+        <w:t>;</w:t>
+      </w:r>
+    </w:p>
+    <w:p>
+      <w:pPr>
+        <w:pStyle w:val="a"/>
+      </w:pPr>
+      <w:r>
+        <w:t>партнерство с туристическими бизнесами</w:t>
+      </w:r>
+      <w:r>
+        <w:rPr>
+          <w:lang w:val="en-US"/>
+        </w:rPr>
+        <w:t>.</w:t>
+      </w:r>
+    </w:p>
+    <w:p>
+      <w:pPr>
+        <w:pStyle w:val="a6"/>
+      </w:pPr>
+      <w:bookmarkStart w:id="26" w:name="_Toc194233289"/>
+      <w:r>
+        <w:rPr>
+          <w:lang w:val="en-US"/>
+        </w:rPr>
+        <w:t xml:space="preserve">Threats </w:t>
+      </w:r>
+      <w:r>
+        <w:t>(Угрозы)</w:t>
+      </w:r>
       <w:bookmarkEnd w:id="26"/>
     </w:p>
     <w:p>
@@ -5801,114 +5913,52 @@
         <w:pStyle w:val="a"/>
       </w:pPr>
       <w:r>
-        <w:t>р</w:t>
-      </w:r>
-      <w:r>
-        <w:t xml:space="preserve">асширение </w:t>
-      </w:r>
-      <w:r>
-        <w:t>международного присутствия</w:t>
+        <w:t>высокая конкуренция со стороны международных и локальных игроков</w:t>
+      </w:r>
+      <w:r>
+        <w:t>;</w:t>
+      </w:r>
+    </w:p>
+    <w:p>
+      <w:pPr>
+        <w:pStyle w:val="a"/>
+      </w:pPr>
+      <w:r>
+        <w:t>изменения в законодательстве</w:t>
       </w:r>
       <w:r>
         <w:rPr>
           <w:lang w:val="en-US"/>
         </w:rPr>
-        <w:t>;</w:t>
-      </w:r>
-    </w:p>
-    <w:p>
-      <w:pPr>
-        <w:pStyle w:val="a"/>
-      </w:pPr>
-      <w:r>
-        <w:t>улучшение контроля качества</w:t>
-      </w:r>
+        <w:t>.</w:t>
+      </w:r>
+    </w:p>
+    <w:p>
+      <w:pPr>
+        <w:pStyle w:val="a5"/>
+      </w:pPr>
+      <w:bookmarkStart w:id="27" w:name="_Toc194233290"/>
+      <w:r>
+        <w:t>Сводная таблица</w:t>
+      </w:r>
+      <w:r>
+        <w:t xml:space="preserve"> для</w:t>
+      </w:r>
+      <w:r>
+        <w:t xml:space="preserve"> сравнения </w:t>
+      </w:r>
+      <w:proofErr w:type="spellStart"/>
       <w:r>
         <w:rPr>
           <w:lang w:val="en-US"/>
         </w:rPr>
-        <w:t>;</w:t>
-      </w:r>
-    </w:p>
-    <w:p>
-      <w:pPr>
-        <w:pStyle w:val="a"/>
-      </w:pPr>
-      <w:r>
-        <w:t>партнерство с туристическими бизнесами</w:t>
-      </w:r>
-      <w:r>
-        <w:rPr>
-          <w:lang w:val="en-US"/>
-        </w:rPr>
-        <w:t>.</w:t>
-      </w:r>
-    </w:p>
-    <w:p>
-      <w:pPr>
-        <w:pStyle w:val="a6"/>
-      </w:pPr>
-      <w:bookmarkStart w:id="27" w:name="_Toc194233289"/>
-      <w:r>
-        <w:rPr>
-          <w:lang w:val="en-US"/>
-        </w:rPr>
-        <w:t xml:space="preserve">Threats </w:t>
-      </w:r>
-      <w:r>
-        <w:t>(Угрозы)</w:t>
+        <w:t>Rentplace</w:t>
+      </w:r>
+      <w:proofErr w:type="spellEnd"/>
+      <w:r>
+        <w:t xml:space="preserve"> с конкурентами</w:t>
       </w:r>
       <w:bookmarkEnd w:id="27"/>
-    </w:p>
-    <w:p>
-      <w:pPr>
-        <w:pStyle w:val="a"/>
-      </w:pPr>
-      <w:r>
-        <w:t>высокая конкуренция со стороны международных и локальных игроков</w:t>
-      </w:r>
-      <w:r>
-        <w:t>;</w:t>
-      </w:r>
-    </w:p>
-    <w:p>
-      <w:pPr>
-        <w:pStyle w:val="a"/>
-      </w:pPr>
-      <w:r>
-        <w:t>изменения в законодательстве</w:t>
-      </w:r>
-      <w:r>
-        <w:rPr>
-          <w:lang w:val="en-US"/>
-        </w:rPr>
-        <w:t>.</w:t>
-      </w:r>
-    </w:p>
-    <w:p>
-      <w:pPr>
-        <w:pStyle w:val="a5"/>
-      </w:pPr>
-      <w:bookmarkStart w:id="28" w:name="_Toc194233290"/>
-      <w:r>
-        <w:t>Сводная таблица</w:t>
-      </w:r>
-      <w:r>
-        <w:t xml:space="preserve"> для</w:t>
-      </w:r>
-      <w:r>
-        <w:t xml:space="preserve"> сравнения </w:t>
-      </w:r>
-      <w:r>
-        <w:rPr>
-          <w:lang w:val="en-US"/>
-        </w:rPr>
-        <w:t>Rentplace</w:t>
-      </w:r>
-      <w:r>
-        <w:t xml:space="preserve"> с конкурентами</w:t>
-      </w:r>
-      <w:bookmarkEnd w:id="28"/>
     </w:p>
     <w:p>
       <w:pPr>
@@ -5985,6 +6035,7 @@
                 <w:lang w:val="en-US"/>
               </w:rPr>
             </w:pPr>
+            <w:proofErr w:type="spellStart"/>
             <w:r>
               <w:rPr>
                 <w:rFonts w:eastAsia="Calibri"/>
@@ -5995,6 +6046,7 @@
               </w:rPr>
               <w:t>Rentplace</w:t>
             </w:r>
+            <w:proofErr w:type="spellEnd"/>
           </w:p>
         </w:tc>
         <w:tc>
@@ -6051,6 +6103,7 @@
             <w:pPr>
               <w:spacing w:after="160" w:line="259" w:lineRule="auto"/>
             </w:pPr>
+            <w:proofErr w:type="spellStart"/>
             <w:r>
               <w:rPr>
                 <w:rFonts w:eastAsia="Calibri"/>
@@ -6060,6 +6113,7 @@
               </w:rPr>
               <w:t>Суточно.ру</w:t>
             </w:r>
+            <w:proofErr w:type="spellEnd"/>
           </w:p>
         </w:tc>
       </w:tr>
@@ -7022,28 +7076,28 @@
           <w:shd w:val="clear" w:color="auto" w:fill="FFFFFF"/>
         </w:rPr>
       </w:pPr>
-      <w:bookmarkStart w:id="29" w:name="_Toc194233291"/>
+      <w:bookmarkStart w:id="28" w:name="_Toc194233291"/>
       <w:r>
         <w:lastRenderedPageBreak/>
         <w:t>Целевая аудитория и рынок</w:t>
       </w:r>
+      <w:bookmarkEnd w:id="28"/>
+    </w:p>
+    <w:p>
+      <w:pPr>
+        <w:pStyle w:val="a5"/>
+        <w:rPr>
+          <w:shd w:val="clear" w:color="auto" w:fill="FFFFFF"/>
+        </w:rPr>
+      </w:pPr>
+      <w:bookmarkStart w:id="29" w:name="_Toc194233292"/>
+      <w:r>
+        <w:rPr>
+          <w:shd w:val="clear" w:color="auto" w:fill="FFFFFF"/>
+        </w:rPr>
+        <w:t>Портрет целевой аудитории</w:t>
+      </w:r>
       <w:bookmarkEnd w:id="29"/>
-    </w:p>
-    <w:p>
-      <w:pPr>
-        <w:pStyle w:val="a5"/>
-        <w:rPr>
-          <w:shd w:val="clear" w:color="auto" w:fill="FFFFFF"/>
-        </w:rPr>
-      </w:pPr>
-      <w:bookmarkStart w:id="30" w:name="_Toc194233292"/>
-      <w:r>
-        <w:rPr>
-          <w:shd w:val="clear" w:color="auto" w:fill="FFFFFF"/>
-        </w:rPr>
-        <w:t>Портрет целевой аудитории</w:t>
-      </w:r>
-      <w:bookmarkEnd w:id="30"/>
     </w:p>
     <w:p>
       <w:pPr>
@@ -7077,8 +7131,13 @@
       <w:r>
         <w:t xml:space="preserve">, </w:t>
       </w:r>
-      <w:r>
-        <w:t xml:space="preserve">фрилансеры, </w:t>
+      <w:proofErr w:type="spellStart"/>
+      <w:r>
+        <w:t>фрилансеры</w:t>
+      </w:r>
+      <w:proofErr w:type="spellEnd"/>
+      <w:r>
+        <w:t xml:space="preserve">, </w:t>
       </w:r>
       <w:r>
         <w:rPr>
@@ -7216,11 +7275,11 @@
       <w:pPr>
         <w:pStyle w:val="a5"/>
       </w:pPr>
-      <w:bookmarkStart w:id="31" w:name="_Toc194233293"/>
+      <w:bookmarkStart w:id="30" w:name="_Toc194233293"/>
       <w:r>
         <w:t>Географический охват (ГЕО)</w:t>
       </w:r>
-      <w:bookmarkEnd w:id="31"/>
+      <w:bookmarkEnd w:id="30"/>
     </w:p>
     <w:p>
       <w:pPr>
@@ -7349,7 +7408,7 @@
       <w:pPr>
         <w:pStyle w:val="a5"/>
       </w:pPr>
-      <w:bookmarkStart w:id="32" w:name="_Toc194233294"/>
+      <w:bookmarkStart w:id="31" w:name="_Toc194233294"/>
       <w:r>
         <w:t xml:space="preserve">Оценка </w:t>
       </w:r>
@@ -7359,20 +7418,20 @@
         </w:rPr>
         <w:t>SAM/SOM</w:t>
       </w:r>
+      <w:bookmarkEnd w:id="31"/>
+    </w:p>
+    <w:p>
+      <w:pPr>
+        <w:pStyle w:val="a6"/>
+      </w:pPr>
+      <w:bookmarkStart w:id="32" w:name="_Toc194233295"/>
+      <w:r>
+        <w:rPr>
+          <w:lang w:val="en-US"/>
+        </w:rPr>
+        <w:t>SAM (Serviceable Available Market)</w:t>
+      </w:r>
       <w:bookmarkEnd w:id="32"/>
-    </w:p>
-    <w:p>
-      <w:pPr>
-        <w:pStyle w:val="a6"/>
-      </w:pPr>
-      <w:bookmarkStart w:id="33" w:name="_Toc194233295"/>
-      <w:r>
-        <w:rPr>
-          <w:lang w:val="en-US"/>
-        </w:rPr>
-        <w:t>SAM (Serviceable Available Market)</w:t>
-      </w:r>
-      <w:bookmarkEnd w:id="33"/>
     </w:p>
     <w:p>
       <w:pPr>
@@ -7681,12 +7740,14 @@
       <w:r>
         <w:t xml:space="preserve"> </w:t>
       </w:r>
+      <w:proofErr w:type="spellStart"/>
       <w:r>
         <w:rPr>
           <w:lang w:val="en-US"/>
         </w:rPr>
         <w:t>Rentplace</w:t>
       </w:r>
+      <w:proofErr w:type="spellEnd"/>
       <w:r>
         <w:t>:</w:t>
       </w:r>
@@ -7778,14 +7839,14 @@
       <w:pPr>
         <w:pStyle w:val="a6"/>
       </w:pPr>
-      <w:bookmarkStart w:id="34" w:name="_Toc194233296"/>
+      <w:bookmarkStart w:id="33" w:name="_Toc194233296"/>
       <w:r>
         <w:rPr>
           <w:lang w:val="en-US"/>
         </w:rPr>
         <w:t>SOM (Serviceable Obtainable Market)</w:t>
       </w:r>
-      <w:bookmarkEnd w:id="34"/>
+      <w:bookmarkEnd w:id="33"/>
     </w:p>
     <w:p>
       <w:pPr>
@@ -7926,329 +7987,329 @@
       <w:pPr>
         <w:pStyle w:val="a4"/>
       </w:pPr>
-      <w:bookmarkStart w:id="35" w:name="_Toc194233297"/>
+      <w:bookmarkStart w:id="34" w:name="_Toc194233297"/>
       <w:r>
         <w:lastRenderedPageBreak/>
         <w:t>Финансовая модель</w:t>
       </w:r>
+      <w:bookmarkEnd w:id="34"/>
+    </w:p>
+    <w:p>
+      <w:pPr>
+        <w:pStyle w:val="a5"/>
+      </w:pPr>
+      <w:bookmarkStart w:id="35" w:name="_Toc194233298"/>
+      <w:r>
+        <w:t>Способы монетизации</w:t>
+      </w:r>
       <w:bookmarkEnd w:id="35"/>
     </w:p>
     <w:p>
       <w:pPr>
+        <w:pStyle w:val="af1"/>
+      </w:pPr>
+      <w:r>
+        <w:t>Основным источником дохода будет</w:t>
+      </w:r>
+      <w:r>
+        <w:t xml:space="preserve"> фиксированная</w:t>
+      </w:r>
+      <w:r>
+        <w:t xml:space="preserve"> </w:t>
+      </w:r>
+      <w:r>
+        <w:t>комиссия с бронирований: 4% для арендодателя, 4% для арендатора с каждого бронирования;</w:t>
+      </w:r>
+    </w:p>
+    <w:p>
+      <w:pPr>
         <w:pStyle w:val="a5"/>
       </w:pPr>
-      <w:bookmarkStart w:id="36" w:name="_Toc194233298"/>
-      <w:r>
-        <w:t>Способы монетизации</w:t>
+      <w:bookmarkStart w:id="36" w:name="_Toc194233299"/>
+      <w:r>
+        <w:rPr>
+          <w:lang w:val="en-US"/>
+        </w:rPr>
+        <w:t>UNIT-</w:t>
+      </w:r>
+      <w:r>
+        <w:t>экономика</w:t>
       </w:r>
       <w:bookmarkEnd w:id="36"/>
     </w:p>
     <w:p>
       <w:pPr>
+        <w:pStyle w:val="a6"/>
+      </w:pPr>
+      <w:bookmarkStart w:id="37" w:name="_Toc194233300"/>
+      <w:r>
+        <w:t>Краткосрочная аренда</w:t>
+      </w:r>
+      <w:bookmarkEnd w:id="37"/>
+    </w:p>
+    <w:p>
+      <w:pPr>
         <w:pStyle w:val="af1"/>
       </w:pPr>
       <w:r>
-        <w:t>Основным источником дохода будет</w:t>
-      </w:r>
-      <w:r>
-        <w:t xml:space="preserve"> фиксированная</w:t>
-      </w:r>
-      <w:r>
-        <w:t xml:space="preserve"> </w:t>
-      </w:r>
-      <w:r>
-        <w:t>комиссия с бронирований: 4% для арендодателя, 4% для арендатора с каждого бронирования;</w:t>
-      </w:r>
-    </w:p>
-    <w:p>
-      <w:pPr>
-        <w:pStyle w:val="a5"/>
-      </w:pPr>
-      <w:bookmarkStart w:id="37" w:name="_Toc194233299"/>
+        <w:t>Арендатор:</w:t>
+      </w:r>
+    </w:p>
+    <w:p>
+      <w:pPr>
+        <w:pStyle w:val="a"/>
+      </w:pPr>
+      <w:r>
+        <w:t>средний чек бронирования/месяц: 5000 руб.;</w:t>
+      </w:r>
+    </w:p>
+    <w:p>
+      <w:pPr>
+        <w:pStyle w:val="a"/>
+      </w:pPr>
+      <w:r>
+        <w:t>количество бронирований</w:t>
+      </w:r>
       <w:r>
         <w:rPr>
           <w:lang w:val="en-US"/>
         </w:rPr>
-        <w:t>UNIT-</w:t>
-      </w:r>
-      <w:r>
-        <w:t>экономика</w:t>
-      </w:r>
-      <w:bookmarkEnd w:id="37"/>
+        <w:t>/</w:t>
+      </w:r>
+      <w:r>
+        <w:t>месяц: 1;</w:t>
+      </w:r>
+    </w:p>
+    <w:p>
+      <w:pPr>
+        <w:pStyle w:val="a"/>
+      </w:pPr>
+      <w:r>
+        <w:t>д</w:t>
+      </w:r>
+      <w:r>
+        <w:t>оход с комиссии (4</w:t>
+      </w:r>
+      <w:r>
+        <w:t>%): 1 × 5000 ×</w:t>
+      </w:r>
+      <w:r>
+        <w:t xml:space="preserve"> 0.04 = 2</w:t>
+      </w:r>
+      <w:r>
+        <w:t>00 руб.;</w:t>
+      </w:r>
+    </w:p>
+    <w:p>
+      <w:pPr>
+        <w:pStyle w:val="a"/>
+      </w:pPr>
+      <w:r>
+        <w:t>САС (привлечение): 1</w:t>
+      </w:r>
+      <w:r>
+        <w:t>00 руб.;</w:t>
+      </w:r>
+    </w:p>
+    <w:p>
+      <w:pPr>
+        <w:pStyle w:val="a"/>
+      </w:pPr>
+      <w:r>
+        <w:t>расходы на поддержку: 30 руб./месяц;</w:t>
+      </w:r>
+    </w:p>
+    <w:p>
+      <w:pPr>
+        <w:pStyle w:val="a"/>
+      </w:pPr>
+      <w:r>
+        <w:t>серверные расходы: 10 руб.</w:t>
+      </w:r>
+      <w:r>
+        <w:rPr>
+          <w:lang w:val="en-US"/>
+        </w:rPr>
+        <w:t>/</w:t>
+      </w:r>
+      <w:r>
+        <w:t>месяц;</w:t>
+      </w:r>
+    </w:p>
+    <w:p>
+      <w:pPr>
+        <w:pStyle w:val="a"/>
+      </w:pPr>
+      <w:r>
+        <w:t>прибыль</w:t>
+      </w:r>
+      <w:r>
+        <w:rPr>
+          <w:lang w:val="en-US"/>
+        </w:rPr>
+        <w:t>/</w:t>
+      </w:r>
+      <w:r>
+        <w:t xml:space="preserve">месяц: </w:t>
+      </w:r>
+      <w:r>
+        <w:t>200 – (1</w:t>
+      </w:r>
+      <w:r>
+        <w:t>00 + 10 + 30) = 60 руб.</w:t>
+      </w:r>
+    </w:p>
+    <w:p>
+      <w:pPr>
+        <w:pStyle w:val="af1"/>
+      </w:pPr>
+      <w:r>
+        <w:t>Арендодатель:</w:t>
+      </w:r>
+    </w:p>
+    <w:p>
+      <w:pPr>
+        <w:pStyle w:val="a"/>
+      </w:pPr>
+      <w:r>
+        <w:t>средний чек бронирования</w:t>
+      </w:r>
+      <w:r>
+        <w:t>/</w:t>
+      </w:r>
+      <w:r>
+        <w:t>месяц: 5000 руб.</w:t>
+      </w:r>
+      <w:r>
+        <w:t>;</w:t>
+      </w:r>
+    </w:p>
+    <w:p>
+      <w:pPr>
+        <w:pStyle w:val="a"/>
+      </w:pPr>
+      <w:r>
+        <w:t>количество бронирований</w:t>
+      </w:r>
+      <w:r>
+        <w:rPr>
+          <w:lang w:val="en-US"/>
+        </w:rPr>
+        <w:t>/</w:t>
+      </w:r>
+      <w:r>
+        <w:t>месяц: 5</w:t>
+      </w:r>
+      <w:r>
+        <w:t>;</w:t>
+      </w:r>
+    </w:p>
+    <w:p>
+      <w:pPr>
+        <w:pStyle w:val="a"/>
+      </w:pPr>
+      <w:r>
+        <w:t>доход с комиссии (4</w:t>
+      </w:r>
+      <w:r>
+        <w:t xml:space="preserve">%): 5 </w:t>
+      </w:r>
+      <w:r>
+        <w:t>×</w:t>
+      </w:r>
+      <w:r>
+        <w:t xml:space="preserve"> 5000 </w:t>
+      </w:r>
+      <w:r>
+        <w:t>×</w:t>
+      </w:r>
+      <w:r>
+        <w:t xml:space="preserve"> 0.04 = 1</w:t>
+      </w:r>
+      <w:r>
+        <w:t>000 руб.</w:t>
+      </w:r>
+      <w:r>
+        <w:t>;</w:t>
+      </w:r>
+    </w:p>
+    <w:p>
+      <w:pPr>
+        <w:pStyle w:val="a"/>
+      </w:pPr>
+      <w:r>
+        <w:t>САС (привлечение): 500 руб.</w:t>
+      </w:r>
+      <w:r>
+        <w:t>;</w:t>
+      </w:r>
+    </w:p>
+    <w:p>
+      <w:pPr>
+        <w:pStyle w:val="a"/>
+      </w:pPr>
+      <w:r>
+        <w:t>расходы на поддержку: 50 руб.</w:t>
+      </w:r>
+      <w:r>
+        <w:t>/</w:t>
+      </w:r>
+      <w:r>
+        <w:t>месяц</w:t>
+      </w:r>
+      <w:r>
+        <w:t>;</w:t>
+      </w:r>
+    </w:p>
+    <w:p>
+      <w:pPr>
+        <w:pStyle w:val="a"/>
+      </w:pPr>
+      <w:r>
+        <w:t>серверные расходы: 10 руб.</w:t>
+      </w:r>
+      <w:r>
+        <w:rPr>
+          <w:lang w:val="en-US"/>
+        </w:rPr>
+        <w:t>/</w:t>
+      </w:r>
+      <w:r>
+        <w:t>месяц</w:t>
+      </w:r>
+      <w:r>
+        <w:t>;</w:t>
+      </w:r>
+    </w:p>
+    <w:p>
+      <w:pPr>
+        <w:pStyle w:val="a"/>
+      </w:pPr>
+      <w:r>
+        <w:t>прибыль</w:t>
+      </w:r>
+      <w:r>
+        <w:rPr>
+          <w:lang w:val="en-US"/>
+        </w:rPr>
+        <w:t>/</w:t>
+      </w:r>
+      <w:r>
+        <w:t>месяц: 1000 – (500 + 10 + 50) = 46</w:t>
+      </w:r>
+      <w:r>
+        <w:t>0 руб.</w:t>
+      </w:r>
     </w:p>
     <w:p>
       <w:pPr>
         <w:pStyle w:val="a6"/>
       </w:pPr>
-      <w:bookmarkStart w:id="38" w:name="_Toc194233300"/>
-      <w:r>
-        <w:t>Краткосрочная аренда</w:t>
+      <w:bookmarkStart w:id="38" w:name="_Toc194233301"/>
+      <w:r>
+        <w:t>Долгосрочная аренда</w:t>
       </w:r>
       <w:bookmarkEnd w:id="38"/>
-    </w:p>
-    <w:p>
-      <w:pPr>
-        <w:pStyle w:val="af1"/>
-      </w:pPr>
-      <w:r>
-        <w:t>Арендатор:</w:t>
-      </w:r>
-    </w:p>
-    <w:p>
-      <w:pPr>
-        <w:pStyle w:val="a"/>
-      </w:pPr>
-      <w:r>
-        <w:t>средний чек бронирования/месяц: 5000 руб.;</w:t>
-      </w:r>
-    </w:p>
-    <w:p>
-      <w:pPr>
-        <w:pStyle w:val="a"/>
-      </w:pPr>
-      <w:r>
-        <w:t>количество бронирований</w:t>
-      </w:r>
-      <w:r>
-        <w:rPr>
-          <w:lang w:val="en-US"/>
-        </w:rPr>
-        <w:t>/</w:t>
-      </w:r>
-      <w:r>
-        <w:t>месяц: 1;</w:t>
-      </w:r>
-    </w:p>
-    <w:p>
-      <w:pPr>
-        <w:pStyle w:val="a"/>
-      </w:pPr>
-      <w:r>
-        <w:t>д</w:t>
-      </w:r>
-      <w:r>
-        <w:t>оход с комиссии (4</w:t>
-      </w:r>
-      <w:r>
-        <w:t>%): 1 × 5000 ×</w:t>
-      </w:r>
-      <w:r>
-        <w:t xml:space="preserve"> 0.04 = 2</w:t>
-      </w:r>
-      <w:r>
-        <w:t>00 руб.;</w:t>
-      </w:r>
-    </w:p>
-    <w:p>
-      <w:pPr>
-        <w:pStyle w:val="a"/>
-      </w:pPr>
-      <w:r>
-        <w:t>САС (привлечение): 1</w:t>
-      </w:r>
-      <w:r>
-        <w:t>00 руб.;</w:t>
-      </w:r>
-    </w:p>
-    <w:p>
-      <w:pPr>
-        <w:pStyle w:val="a"/>
-      </w:pPr>
-      <w:r>
-        <w:t>расходы на поддержку: 30 руб./месяц;</w:t>
-      </w:r>
-    </w:p>
-    <w:p>
-      <w:pPr>
-        <w:pStyle w:val="a"/>
-      </w:pPr>
-      <w:r>
-        <w:t>серверные расходы: 10 руб.</w:t>
-      </w:r>
-      <w:r>
-        <w:rPr>
-          <w:lang w:val="en-US"/>
-        </w:rPr>
-        <w:t>/</w:t>
-      </w:r>
-      <w:r>
-        <w:t>месяц;</w:t>
-      </w:r>
-    </w:p>
-    <w:p>
-      <w:pPr>
-        <w:pStyle w:val="a"/>
-      </w:pPr>
-      <w:r>
-        <w:t>прибыль</w:t>
-      </w:r>
-      <w:r>
-        <w:rPr>
-          <w:lang w:val="en-US"/>
-        </w:rPr>
-        <w:t>/</w:t>
-      </w:r>
-      <w:r>
-        <w:t xml:space="preserve">месяц: </w:t>
-      </w:r>
-      <w:r>
-        <w:t>200 – (1</w:t>
-      </w:r>
-      <w:r>
-        <w:t>00 + 10 + 30) = 60 руб.</w:t>
-      </w:r>
-    </w:p>
-    <w:p>
-      <w:pPr>
-        <w:pStyle w:val="af1"/>
-      </w:pPr>
-      <w:r>
-        <w:t>Арендодатель:</w:t>
-      </w:r>
-    </w:p>
-    <w:p>
-      <w:pPr>
-        <w:pStyle w:val="a"/>
-      </w:pPr>
-      <w:r>
-        <w:t>средний чек бронирования</w:t>
-      </w:r>
-      <w:r>
-        <w:t>/</w:t>
-      </w:r>
-      <w:r>
-        <w:t>месяц: 5000 руб.</w:t>
-      </w:r>
-      <w:r>
-        <w:t>;</w:t>
-      </w:r>
-    </w:p>
-    <w:p>
-      <w:pPr>
-        <w:pStyle w:val="a"/>
-      </w:pPr>
-      <w:r>
-        <w:t>количество бронирований</w:t>
-      </w:r>
-      <w:r>
-        <w:rPr>
-          <w:lang w:val="en-US"/>
-        </w:rPr>
-        <w:t>/</w:t>
-      </w:r>
-      <w:r>
-        <w:t>месяц: 5</w:t>
-      </w:r>
-      <w:r>
-        <w:t>;</w:t>
-      </w:r>
-    </w:p>
-    <w:p>
-      <w:pPr>
-        <w:pStyle w:val="a"/>
-      </w:pPr>
-      <w:r>
-        <w:t>доход с комиссии (4</w:t>
-      </w:r>
-      <w:r>
-        <w:t xml:space="preserve">%): 5 </w:t>
-      </w:r>
-      <w:r>
-        <w:t>×</w:t>
-      </w:r>
-      <w:r>
-        <w:t xml:space="preserve"> 5000 </w:t>
-      </w:r>
-      <w:r>
-        <w:t>×</w:t>
-      </w:r>
-      <w:r>
-        <w:t xml:space="preserve"> 0.04 = 1</w:t>
-      </w:r>
-      <w:r>
-        <w:t>000 руб.</w:t>
-      </w:r>
-      <w:r>
-        <w:t>;</w:t>
-      </w:r>
-    </w:p>
-    <w:p>
-      <w:pPr>
-        <w:pStyle w:val="a"/>
-      </w:pPr>
-      <w:r>
-        <w:t>САС (привлечение): 500 руб.</w:t>
-      </w:r>
-      <w:r>
-        <w:t>;</w:t>
-      </w:r>
-    </w:p>
-    <w:p>
-      <w:pPr>
-        <w:pStyle w:val="a"/>
-      </w:pPr>
-      <w:r>
-        <w:t>расходы на поддержку: 50 руб.</w:t>
-      </w:r>
-      <w:r>
-        <w:t>/</w:t>
-      </w:r>
-      <w:r>
-        <w:t>месяц</w:t>
-      </w:r>
-      <w:r>
-        <w:t>;</w:t>
-      </w:r>
-    </w:p>
-    <w:p>
-      <w:pPr>
-        <w:pStyle w:val="a"/>
-      </w:pPr>
-      <w:r>
-        <w:t>серверные расходы: 10 руб.</w:t>
-      </w:r>
-      <w:r>
-        <w:rPr>
-          <w:lang w:val="en-US"/>
-        </w:rPr>
-        <w:t>/</w:t>
-      </w:r>
-      <w:r>
-        <w:t>месяц</w:t>
-      </w:r>
-      <w:r>
-        <w:t>;</w:t>
-      </w:r>
-    </w:p>
-    <w:p>
-      <w:pPr>
-        <w:pStyle w:val="a"/>
-      </w:pPr>
-      <w:r>
-        <w:t>прибыль</w:t>
-      </w:r>
-      <w:r>
-        <w:rPr>
-          <w:lang w:val="en-US"/>
-        </w:rPr>
-        <w:t>/</w:t>
-      </w:r>
-      <w:r>
-        <w:t>месяц: 1000 – (500 + 10 + 50) = 46</w:t>
-      </w:r>
-      <w:r>
-        <w:t>0 руб.</w:t>
-      </w:r>
-    </w:p>
-    <w:p>
-      <w:pPr>
-        <w:pStyle w:val="a6"/>
-      </w:pPr>
-      <w:bookmarkStart w:id="39" w:name="_Toc194233301"/>
-      <w:r>
-        <w:t>Долгосрочная аренда</w:t>
-      </w:r>
-      <w:bookmarkEnd w:id="39"/>
     </w:p>
     <w:p>
       <w:pPr>
@@ -8556,7 +8617,7 @@
       <w:pPr>
         <w:pStyle w:val="a5"/>
       </w:pPr>
-      <w:bookmarkStart w:id="40" w:name="_Toc194233302"/>
+      <w:bookmarkStart w:id="39" w:name="_Toc194233302"/>
       <w:r>
         <w:lastRenderedPageBreak/>
         <w:t xml:space="preserve">Прогноз </w:t>
@@ -8570,7 +8631,7 @@
       <w:r>
         <w:t xml:space="preserve"> (3 года)</w:t>
       </w:r>
-      <w:bookmarkEnd w:id="40"/>
+      <w:bookmarkEnd w:id="39"/>
     </w:p>
     <w:p>
       <w:pPr>
@@ -9096,6 +9157,8 @@
             </w:r>
           </w:p>
         </w:tc>
+        <w:bookmarkStart w:id="40" w:name="_GoBack"/>
+        <w:bookmarkEnd w:id="40"/>
       </w:tr>
       <w:tr>
         <w:tc>
@@ -9127,7 +9190,16 @@
               <w:t>9.8</w:t>
             </w:r>
             <w:r>
-              <w:t xml:space="preserve"> руб.</w:t>
+              <w:rPr>
+                <w:lang w:val="en-US"/>
+              </w:rPr>
+              <w:t xml:space="preserve"> </w:t>
+            </w:r>
+            <w:r>
+              <w:t xml:space="preserve">млн </w:t>
+            </w:r>
+            <w:r>
+              <w:t>руб.</w:t>
             </w:r>
           </w:p>
         </w:tc>
@@ -9148,8 +9220,13 @@
               <w:t>41.28</w:t>
             </w:r>
             <w:r>
-              <w:t xml:space="preserve"> млн руб</w:t>
+              <w:t xml:space="preserve"> млн </w:t>
             </w:r>
+            <w:proofErr w:type="spellStart"/>
+            <w:r>
+              <w:t>руб</w:t>
+            </w:r>
+            <w:proofErr w:type="spellEnd"/>
             <w:r>
               <w:rPr>
                 <w:lang w:val="en-US"/>
@@ -9748,6 +9825,7 @@
         <w:lastRenderedPageBreak/>
         <w:t xml:space="preserve">Расчет </w:t>
       </w:r>
+      <w:proofErr w:type="spellStart"/>
       <w:r>
         <w:rPr>
           <w:lang w:val="en-US"/>
@@ -9755,6 +9833,7 @@
         <w:t>RoI</w:t>
       </w:r>
       <w:bookmarkEnd w:id="41"/>
+      <w:proofErr w:type="spellEnd"/>
     </w:p>
     <w:p>
       <w:pPr>
@@ -9763,12 +9842,14 @@
       <w:r>
         <w:t xml:space="preserve">Формула для расчета: </w:t>
       </w:r>
+      <w:proofErr w:type="spellStart"/>
       <w:r>
         <w:rPr>
           <w:lang w:val="en-US"/>
         </w:rPr>
         <w:t>RoI</w:t>
       </w:r>
+      <w:proofErr w:type="spellEnd"/>
       <w:r>
         <w:t xml:space="preserve"> = Прибыль за 3 года ÷ Затраты за 3 года. </w:t>
       </w:r>
@@ -9780,12 +9861,14 @@
       <w:r>
         <w:t xml:space="preserve">Рассчитаем минимальную выручку для достижения </w:t>
       </w:r>
+      <w:proofErr w:type="spellStart"/>
       <w:r>
         <w:rPr>
           <w:lang w:val="en-US"/>
         </w:rPr>
         <w:t>RoI</w:t>
       </w:r>
+      <w:proofErr w:type="spellEnd"/>
       <w:r>
         <w:t xml:space="preserve"> ≥ 1.05 за 3 года.</w:t>
       </w:r>
@@ -9895,12 +9978,14 @@
       <w:r>
         <w:t xml:space="preserve">Подставим в условие </w:t>
       </w:r>
+      <w:proofErr w:type="spellStart"/>
       <w:r>
         <w:rPr>
           <w:lang w:val="en-US"/>
         </w:rPr>
         <w:t>RoI</w:t>
       </w:r>
+      <w:proofErr w:type="spellEnd"/>
       <w:r>
         <w:t xml:space="preserve">: </w:t>
       </w:r>
@@ -9982,12 +10067,14 @@
       <w:r>
         <w:t xml:space="preserve">ля достижения </w:t>
       </w:r>
+      <w:proofErr w:type="spellStart"/>
       <w:r>
         <w:rPr>
           <w:lang w:val="en-US"/>
         </w:rPr>
         <w:t>RoI</w:t>
       </w:r>
+      <w:proofErr w:type="spellEnd"/>
       <w:r>
         <w:t xml:space="preserve"> ≥</w:t>
       </w:r>
@@ -10065,24 +10152,28 @@
       <w:r>
         <w:t xml:space="preserve">Воспользуемся формулой для расчета </w:t>
       </w:r>
+      <w:proofErr w:type="spellStart"/>
       <w:r>
         <w:rPr>
           <w:lang w:val="en-US"/>
         </w:rPr>
         <w:t>RoI</w:t>
       </w:r>
+      <w:proofErr w:type="spellEnd"/>
       <w:r>
         <w:t xml:space="preserve"> </w:t>
       </w:r>
       <w:r>
         <w:t xml:space="preserve">и получим, что фактический </w:t>
       </w:r>
+      <w:proofErr w:type="spellStart"/>
       <w:r>
         <w:rPr>
           <w:lang w:val="en-US"/>
         </w:rPr>
         <w:t>RoI</w:t>
       </w:r>
+      <w:proofErr w:type="spellEnd"/>
       <w:r>
         <w:t xml:space="preserve"> </w:t>
       </w:r>
@@ -10578,7 +10669,7 @@
           <w:rPr>
             <w:noProof/>
           </w:rPr>
-          <w:t>14</w:t>
+          <w:t>17</w:t>
         </w:r>
         <w:r>
           <w:fldChar w:fldCharType="end"/>
@@ -17725,7 +17816,7 @@
 </file>
 
 <file path=customXml/itemProps1.xml><?xml version="1.0" encoding="utf-8"?>
-<ds:datastoreItem xmlns:ds="http://schemas.openxmlformats.org/officeDocument/2006/customXml" ds:itemID="{6D8D801A-C4FA-4DBB-8CD2-DF2DA9C1285F}">
+<ds:datastoreItem xmlns:ds="http://schemas.openxmlformats.org/officeDocument/2006/customXml" ds:itemID="{9311D011-5B46-4C75-B599-BE240164E666}">
   <ds:schemaRefs>
     <ds:schemaRef ds:uri="http://schemas.openxmlformats.org/officeDocument/2006/bibliography"/>
   </ds:schemaRefs>

</xml_diff>